<commit_message>
test again in production
</commit_message>
<xml_diff>
--- a/public/temp/certificate.docx
+++ b/public/temp/certificate.docx
@@ -360,7 +360,7 @@
                                 <w:b/>
                                 <w:sz w:val="48"/>
                               </w:rPr>
-                              <w:t xml:space="preserve">Karl Vincint Balbon</w:t>
+                              <w:t xml:space="preserve">Aivin James Nuera</w:t>
                             </w:r>
                             <w:r>
                               <w:rPr>
@@ -1198,7 +1198,7 @@
                           <w:b/>
                           <w:sz w:val="48"/>
                         </w:rPr>
-                        <w:t xml:space="preserve">Karl Vincint Balbon</w:t>
+                        <w:t xml:space="preserve">Aivin James Nuera</w:t>
                       </w:r>
                       <w:r>
                         <w:rPr>

</xml_diff>